<commit_message>
Second Edit in word file
</commit_message>
<xml_diff>
--- a/HTML/HTML-Assignment.docx
+++ b/HTML/HTML-Assignment.docx
@@ -23,16 +23,38 @@
         </w:rPr>
         <w:t xml:space="preserve">Milind Editing---  </w:t>
       </w:r>
+      <w:r>
+        <w:rPr>
+          <w:rFonts w:ascii="Candara" w:hAnsi="Candara"/>
+          <w:sz w:val="24"/>
+          <w:lang w:val="en-IN"/>
+        </w:rPr>
+        <w:t>Write the HTML for the following screen.</w:t>
+      </w:r>
+    </w:p>
+    <w:p>
+      <w:pPr>
+        <w:pStyle w:val="ListParagraph"/>
+        <w:numPr>
+          <w:ilvl w:val="0"/>
+          <w:numId w:val="10"/>
+        </w:numPr>
+        <w:rPr>
+          <w:rFonts w:ascii="Candara" w:hAnsi="Candara"/>
+          <w:sz w:val="24"/>
+          <w:lang w:val="en-IN"/>
+        </w:rPr>
+      </w:pPr>
+      <w:r>
+        <w:rPr>
+          <w:rFonts w:ascii="Candara" w:hAnsi="Candara"/>
+          <w:sz w:val="24"/>
+          <w:lang w:val="en-IN"/>
+        </w:rPr>
+        <w:t>Milind Editing 2</w:t>
+      </w:r>
       <w:bookmarkStart w:id="0" w:name="_GoBack"/>
       <w:bookmarkEnd w:id="0"/>
-      <w:r>
-        <w:rPr>
-          <w:rFonts w:ascii="Candara" w:hAnsi="Candara"/>
-          <w:sz w:val="24"/>
-          <w:lang w:val="en-IN"/>
-        </w:rPr>
-        <w:t>Write the HTML for the following screen.</w:t>
-      </w:r>
     </w:p>
     <w:p>
       <w:pPr>
@@ -1723,6 +1745,7 @@
                 <w:sz w:val="24"/>
                 <w:lang w:val="en-IN"/>
               </w:rPr>
+              <w:lastRenderedPageBreak/>
               <w:t>Apples</w:t>
             </w:r>
           </w:p>
@@ -2013,6 +2036,7 @@
             <w:r>
               <w:rPr>
                 <w:rFonts w:ascii="Candara" w:hAnsi="Candara"/>
+                <w:bCs w:val="0"/>
                 <w:sz w:val="24"/>
                 <w:lang w:val="en-IN"/>
               </w:rPr>
@@ -2054,6 +2078,7 @@
             <w:r>
               <w:rPr>
                 <w:rFonts w:ascii="Candara" w:hAnsi="Candara"/>
+                <w:bCs w:val="0"/>
                 <w:sz w:val="24"/>
                 <w:lang w:val="en-IN"/>
               </w:rPr>
@@ -2159,7 +2184,7 @@
                 <v:shape id="_x0000_i1029" type="#_x0000_t75" style="width:159.75pt;height:92.25pt" o:ole="">
                   <v:imagedata r:id="rId14" o:title=""/>
                 </v:shape>
-                <o:OLEObject Type="Embed" ProgID="PBrush" ShapeID="_x0000_i1029" DrawAspect="Content" ObjectID="_1533020389" r:id="rId15"/>
+                <o:OLEObject Type="Embed" ProgID="PBrush" ShapeID="_x0000_i1029" DrawAspect="Content" ObjectID="_1533020563" r:id="rId15"/>
               </w:object>
             </w:r>
           </w:p>
@@ -2707,6 +2732,7 @@
           <w:rFonts w:ascii="Candara" w:hAnsi="Candara"/>
           <w:sz w:val="24"/>
         </w:rPr>
+        <w:lastRenderedPageBreak/>
         <w:t>Develop your personal website that provides information about your hobbies, contact details, address, photos, technical skills etc.</w:t>
       </w:r>
     </w:p>
@@ -5122,7 +5148,7 @@
 </file>
 
 <file path=customXml/itemProps1.xml><?xml version="1.0" encoding="utf-8"?>
-<ds:datastoreItem xmlns:ds="http://schemas.openxmlformats.org/officeDocument/2006/customXml" ds:itemID="{DBBF59A3-63D4-41F9-B2E0-A74F17E18B1D}">
+<ds:datastoreItem xmlns:ds="http://schemas.openxmlformats.org/officeDocument/2006/customXml" ds:itemID="{E5718DDD-BFA5-4CCD-B61C-562980E9C89D}">
   <ds:schemaRefs>
     <ds:schemaRef ds:uri="http://schemas.openxmlformats.org/officeDocument/2006/bibliography"/>
   </ds:schemaRefs>

</xml_diff>